<commit_message>
feat: Add README.md file
</commit_message>
<xml_diff>
--- a/Lambton Lab 6.docx
+++ b/Lambton Lab 6.docx
@@ -183,9 +183,9 @@
           <w:bCs w:val="0"/>
           <w:color w:val="000000"/>
           <w:kern w:val="0"/>
-          <w:sz w:val="24"/>
-          <w:szCs w:val="24"/>
-          <w:lang w:val="en-US" w:eastAsia="zh-CN" w:bidi="ar"/>
+          <w:sz w:val="18"/>
+          <w:szCs w:val="18"/>
+          <w:lang w:val="pt-BR" w:eastAsia="zh-CN" w:bidi="ar"/>
         </w:rPr>
       </w:pPr>
       <w:r>
@@ -214,6 +214,62 @@
         </w:rPr>
         <w:t>August 11 2024</w:t>
       </w:r>
+    </w:p>
+    <w:p>
+      <w:pPr>
+        <w:jc w:val="center"/>
+        <w:rPr>
+          <w:rFonts w:hint="default" w:ascii="Roboto Regular" w:hAnsi="Roboto Regular" w:eastAsia="Helvetica Neue" w:cs="Roboto Regular"/>
+          <w:b w:val="0"/>
+          <w:bCs w:val="0"/>
+          <w:color w:val="000000"/>
+          <w:kern w:val="0"/>
+          <w:sz w:val="18"/>
+          <w:szCs w:val="18"/>
+          <w:lang w:val="pt-BR" w:eastAsia="zh-CN" w:bidi="ar"/>
+        </w:rPr>
+      </w:pPr>
+      <w:r>
+        <w:rPr>
+          <w:rFonts w:hint="default" w:ascii="Roboto Regular" w:hAnsi="Roboto Regular" w:eastAsia="Helvetica Neue" w:cs="Roboto Regular"/>
+          <w:b/>
+          <w:bCs/>
+          <w:color w:val="000000"/>
+          <w:kern w:val="0"/>
+          <w:sz w:val="18"/>
+          <w:szCs w:val="18"/>
+          <w:lang w:val="pt-BR" w:eastAsia="zh-CN" w:bidi="ar"/>
+        </w:rPr>
+        <w:t>Repository:</w:t>
+      </w:r>
+      <w:r>
+        <w:rPr>
+          <w:rFonts w:hint="default" w:ascii="Roboto Regular" w:hAnsi="Roboto Regular" w:eastAsia="Helvetica Neue" w:cs="Roboto Regular"/>
+          <w:b w:val="0"/>
+          <w:bCs w:val="0"/>
+          <w:color w:val="000000"/>
+          <w:kern w:val="0"/>
+          <w:sz w:val="18"/>
+          <w:szCs w:val="18"/>
+          <w:lang w:val="pt-BR" w:eastAsia="zh-CN" w:bidi="ar"/>
+        </w:rPr>
+        <w:t xml:space="preserve"> </w:t>
+      </w:r>
+      <w:r>
+        <w:rPr>
+          <w:rFonts w:hint="default" w:ascii="Roboto Regular" w:hAnsi="Roboto Regular" w:eastAsia="Helvetica Neue"/>
+          <w:b w:val="0"/>
+          <w:bCs w:val="0"/>
+          <w:color w:val="000000"/>
+          <w:kern w:val="0"/>
+          <w:sz w:val="18"/>
+          <w:szCs w:val="18"/>
+          <w:lang w:val="pt-BR" w:eastAsia="zh-CN"/>
+        </w:rPr>
+        <w:t>https://github.com/ricardotassio/apache_spark_merge_csv</w:t>
+      </w:r>
+      <w:bookmarkStart w:id="0" w:name="_GoBack"/>
+      <w:bookmarkEnd w:id="0"/>
     </w:p>
     <w:p>
       <w:pPr>
@@ -581,8 +637,6 @@
         </w:rPr>
         <w:t>OUTPUT:</w:t>
       </w:r>
-      <w:bookmarkStart w:id="0" w:name="_GoBack"/>
-      <w:bookmarkEnd w:id="0"/>
     </w:p>
     <w:p>
       <w:pPr>

</xml_diff>